<commit_message>
doc final for 3 versions
</commit_message>
<xml_diff>
--- a/Docs/report.docx
+++ b/Docs/report.docx
@@ -1715,19 +1715,7 @@
         <w:rPr>
           <w:rFonts w:ascii="Times New Roman" w:hAnsi="Times New Roman" w:cs="Times New Roman"/>
         </w:rPr>
-        <w:t>Our first</w:t>
-      </w:r>
-      <w:r>
-        <w:rPr>
-          <w:rFonts w:ascii="Times New Roman" w:hAnsi="Times New Roman" w:cs="Times New Roman"/>
-        </w:rPr>
-        <w:t xml:space="preserve"> </w:t>
-      </w:r>
-      <w:r>
-        <w:rPr>
-          <w:rFonts w:ascii="Times New Roman" w:hAnsi="Times New Roman" w:cs="Times New Roman"/>
-        </w:rPr>
-        <w:t>version was ‘</w:t>
+        <w:t>Our first version was ‘</w:t>
       </w:r>
       <w:proofErr w:type="spellStart"/>
       <w:r>
@@ -1767,13 +1755,7 @@
         <w:rPr>
           <w:rFonts w:ascii="Times New Roman" w:hAnsi="Times New Roman" w:cs="Times New Roman"/>
         </w:rPr>
-        <w:t xml:space="preserve"> below</w:t>
-      </w:r>
-      <w:r>
-        <w:rPr>
-          <w:rFonts w:ascii="Times New Roman" w:hAnsi="Times New Roman" w:cs="Times New Roman"/>
-        </w:rPr>
-        <w:t>:</w:t>
+        <w:t xml:space="preserve"> below:</w:t>
       </w:r>
     </w:p>
     <w:p>
@@ -2715,13 +2697,7 @@
         <w:rPr>
           <w:rFonts w:ascii="Times New Roman" w:hAnsi="Times New Roman" w:cs="Times New Roman"/>
         </w:rPr>
-        <w:t>atomic</w:t>
-      </w:r>
-      <w:r>
-        <w:rPr>
-          <w:rFonts w:ascii="Times New Roman" w:hAnsi="Times New Roman" w:cs="Times New Roman"/>
-        </w:rPr>
-        <w:t xml:space="preserve">’. </w:t>
+        <w:t xml:space="preserve">atomic’. </w:t>
       </w:r>
       <w:r>
         <w:rPr>
@@ -2904,19 +2880,7 @@
         <w:rPr>
           <w:rFonts w:ascii="Times New Roman" w:hAnsi="Times New Roman" w:cs="Times New Roman"/>
         </w:rPr>
-        <w:t xml:space="preserve">, we tried </w:t>
-      </w:r>
-      <w:r>
-        <w:rPr>
-          <w:rFonts w:ascii="Times New Roman" w:hAnsi="Times New Roman" w:cs="Times New Roman"/>
-        </w:rPr>
-        <w:t>to parallelize the code using</w:t>
-      </w:r>
-      <w:r>
-        <w:rPr>
-          <w:rFonts w:ascii="Times New Roman" w:hAnsi="Times New Roman" w:cs="Times New Roman"/>
-        </w:rPr>
-        <w:t xml:space="preserve"> </w:t>
+        <w:t xml:space="preserve">, we tried to parallelize the code using </w:t>
       </w:r>
       <w:r>
         <w:rPr>
@@ -3860,13 +3824,7 @@
         <w:rPr>
           <w:rFonts w:ascii="Times New Roman" w:hAnsi="Times New Roman" w:cs="Times New Roman"/>
         </w:rPr>
-        <w:t>.</w:t>
-      </w:r>
-      <w:r>
-        <w:rPr>
-          <w:rFonts w:ascii="Times New Roman" w:hAnsi="Times New Roman" w:cs="Times New Roman"/>
-        </w:rPr>
-        <w:t xml:space="preserve"> So that we have done this like below:</w:t>
+        <w:t>. So that we have done this like below:</w:t>
       </w:r>
     </w:p>
     <w:p>
@@ -7220,13 +7178,7 @@
         <w:rPr>
           <w:rFonts w:ascii="Times New Roman" w:hAnsi="Times New Roman" w:cs="Times New Roman"/>
         </w:rPr>
-        <w:t>We have tried another approach to parallelize Mandelbrot part. We tried</w:t>
-      </w:r>
-      <w:r>
-        <w:rPr>
-          <w:rFonts w:ascii="Times New Roman" w:hAnsi="Times New Roman" w:cs="Times New Roman"/>
-        </w:rPr>
-        <w:t xml:space="preserve"> ‘</w:t>
+        <w:t>We have tried another approach to parallelize Mandelbrot part. We tried ‘</w:t>
       </w:r>
       <w:proofErr w:type="spellStart"/>
       <w:r>
@@ -7247,13 +7199,7 @@
         <w:rPr>
           <w:rFonts w:ascii="Times New Roman" w:hAnsi="Times New Roman" w:cs="Times New Roman"/>
         </w:rPr>
-        <w:t>task</w:t>
-      </w:r>
-      <w:r>
-        <w:rPr>
-          <w:rFonts w:ascii="Times New Roman" w:hAnsi="Times New Roman" w:cs="Times New Roman"/>
-        </w:rPr>
-        <w:t>loop</w:t>
+        <w:t>taskloop</w:t>
       </w:r>
       <w:proofErr w:type="spellEnd"/>
       <w:r>
@@ -15984,34 +15930,32 @@
         <w:rPr>
           <w:rFonts w:ascii="Times New Roman" w:hAnsi="Times New Roman" w:cs="Times New Roman"/>
         </w:rPr>
-        <w:t xml:space="preserve">the performance dropped. If we balance the task depending on threads </w:t>
-      </w:r>
-      <w:proofErr w:type="gramStart"/>
-      <w:r>
-        <w:rPr>
-          <w:rFonts w:ascii="Times New Roman" w:hAnsi="Times New Roman" w:cs="Times New Roman"/>
-        </w:rPr>
-        <w:t>number</w:t>
-      </w:r>
-      <w:proofErr w:type="gramEnd"/>
+        <w:t xml:space="preserve">the performance dropped. If we balance the task depending on </w:t>
+      </w:r>
+      <w:r>
+        <w:rPr>
+          <w:rFonts w:ascii="Times New Roman" w:hAnsi="Times New Roman" w:cs="Times New Roman"/>
+        </w:rPr>
+        <w:t xml:space="preserve">using </w:t>
+      </w:r>
+      <w:r>
+        <w:rPr>
+          <w:rFonts w:ascii="Times New Roman" w:hAnsi="Times New Roman" w:cs="Times New Roman"/>
+        </w:rPr>
+        <w:t xml:space="preserve">threads </w:t>
+      </w:r>
+      <w:r>
+        <w:rPr>
+          <w:rFonts w:ascii="Times New Roman" w:hAnsi="Times New Roman" w:cs="Times New Roman"/>
+        </w:rPr>
+        <w:t>number,</w:t>
+      </w:r>
       <w:r>
         <w:rPr>
           <w:rFonts w:ascii="Times New Roman" w:hAnsi="Times New Roman" w:cs="Times New Roman"/>
         </w:rPr>
         <w:t xml:space="preserve"> then it gives best output.</w:t>
       </w:r>
-    </w:p>
-    <w:p>
-      <w:pPr>
-        <w:pStyle w:val="ListParagraph"/>
-        <w:jc w:val="both"/>
-        <w:rPr>
-          <w:rFonts w:ascii="Times New Roman" w:hAnsi="Times New Roman" w:cs="Times New Roman"/>
-          <w:sz w:val="28"/>
-          <w:szCs w:val="28"/>
-          <w:u w:val="single"/>
-        </w:rPr>
-      </w:pPr>
     </w:p>
     <w:p>
       <w:pPr>
@@ -16068,25 +16012,37 @@
         <w:rPr>
           <w:rFonts w:ascii="Times New Roman" w:hAnsi="Times New Roman" w:cs="Times New Roman"/>
         </w:rPr>
-        <w:t>During parallelization with different number task were used but form them the</w:t>
-      </w:r>
-      <w:r>
-        <w:rPr>
-          <w:rFonts w:ascii="Times New Roman" w:hAnsi="Times New Roman" w:cs="Times New Roman"/>
-        </w:rPr>
-        <w:t xml:space="preserve"> thread*40 and </w:t>
-      </w:r>
-      <w:r>
-        <w:rPr>
-          <w:rFonts w:ascii="Times New Roman" w:hAnsi="Times New Roman" w:cs="Times New Roman"/>
-        </w:rPr>
-        <w:t>grainsize</w:t>
-      </w:r>
-      <w:r>
-        <w:rPr>
-          <w:rFonts w:ascii="Times New Roman" w:hAnsi="Times New Roman" w:cs="Times New Roman"/>
-        </w:rPr>
-        <w:t xml:space="preserve"> image height*40 gives better result.</w:t>
+        <w:t>During parallelization with different number</w:t>
+      </w:r>
+      <w:r>
+        <w:rPr>
+          <w:rFonts w:ascii="Times New Roman" w:hAnsi="Times New Roman" w:cs="Times New Roman"/>
+        </w:rPr>
+        <w:t>s</w:t>
+      </w:r>
+      <w:r>
+        <w:rPr>
+          <w:rFonts w:ascii="Times New Roman" w:hAnsi="Times New Roman" w:cs="Times New Roman"/>
+        </w:rPr>
+        <w:t xml:space="preserve"> task were </w:t>
+      </w:r>
+      <w:r>
+        <w:rPr>
+          <w:rFonts w:ascii="Times New Roman" w:hAnsi="Times New Roman" w:cs="Times New Roman"/>
+        </w:rPr>
+        <w:t>generated</w:t>
+      </w:r>
+      <w:r>
+        <w:rPr>
+          <w:rFonts w:ascii="Times New Roman" w:hAnsi="Times New Roman" w:cs="Times New Roman"/>
+        </w:rPr>
+        <w:t xml:space="preserve"> but form them the</w:t>
+      </w:r>
+      <w:r>
+        <w:rPr>
+          <w:rFonts w:ascii="Times New Roman" w:hAnsi="Times New Roman" w:cs="Times New Roman"/>
+        </w:rPr>
+        <w:t xml:space="preserve"> thread*40 and grainsize image height*40 gives better result.</w:t>
       </w:r>
     </w:p>
     <w:p>
@@ -16131,11 +16087,6 @@
           <w:rFonts w:ascii="Times New Roman" w:hAnsi="Times New Roman" w:cs="Times New Roman"/>
         </w:rPr>
         <w:tab/>
-      </w:r>
-      <w:r>
-        <w:rPr>
-          <w:rFonts w:ascii="Times New Roman" w:hAnsi="Times New Roman" w:cs="Times New Roman"/>
-        </w:rPr>
         <w:t xml:space="preserve">1 thread - 1 * </w:t>
       </w:r>
       <w:r>
@@ -16170,11 +16121,6 @@
           <w:rFonts w:ascii="Times New Roman" w:hAnsi="Times New Roman" w:cs="Times New Roman"/>
         </w:rPr>
         <w:tab/>
-      </w:r>
-      <w:r>
-        <w:rPr>
-          <w:rFonts w:ascii="Times New Roman" w:hAnsi="Times New Roman" w:cs="Times New Roman"/>
-        </w:rPr>
         <w:t xml:space="preserve">2 threads - </w:t>
       </w:r>
       <w:r>
@@ -16193,13 +16139,7 @@
         <w:rPr>
           <w:rFonts w:ascii="Times New Roman" w:hAnsi="Times New Roman" w:cs="Times New Roman"/>
         </w:rPr>
-        <w:t>40</w:t>
-      </w:r>
-      <w:r>
-        <w:rPr>
-          <w:rFonts w:ascii="Times New Roman" w:hAnsi="Times New Roman" w:cs="Times New Roman"/>
-        </w:rPr>
-        <w:t xml:space="preserve"> </w:t>
+        <w:t xml:space="preserve">40 </w:t>
       </w:r>
       <w:r>
         <w:rPr>
@@ -16227,11 +16167,6 @@
           <w:rFonts w:ascii="Times New Roman" w:hAnsi="Times New Roman" w:cs="Times New Roman"/>
         </w:rPr>
         <w:tab/>
-      </w:r>
-      <w:r>
-        <w:rPr>
-          <w:rFonts w:ascii="Times New Roman" w:hAnsi="Times New Roman" w:cs="Times New Roman"/>
-        </w:rPr>
         <w:t xml:space="preserve">4 threads - </w:t>
       </w:r>
       <w:r>
@@ -16250,13 +16185,7 @@
         <w:rPr>
           <w:rFonts w:ascii="Times New Roman" w:hAnsi="Times New Roman" w:cs="Times New Roman"/>
         </w:rPr>
-        <w:t>40</w:t>
-      </w:r>
-      <w:r>
-        <w:rPr>
-          <w:rFonts w:ascii="Times New Roman" w:hAnsi="Times New Roman" w:cs="Times New Roman"/>
-        </w:rPr>
-        <w:t xml:space="preserve"> </w:t>
+        <w:t xml:space="preserve">40 </w:t>
       </w:r>
       <w:r>
         <w:rPr>
@@ -16284,11 +16213,6 @@
           <w:rFonts w:ascii="Times New Roman" w:hAnsi="Times New Roman" w:cs="Times New Roman"/>
         </w:rPr>
         <w:tab/>
-      </w:r>
-      <w:r>
-        <w:rPr>
-          <w:rFonts w:ascii="Times New Roman" w:hAnsi="Times New Roman" w:cs="Times New Roman"/>
-        </w:rPr>
         <w:t xml:space="preserve">8 threads - </w:t>
       </w:r>
       <w:r>
@@ -16307,13 +16231,7 @@
         <w:rPr>
           <w:rFonts w:ascii="Times New Roman" w:hAnsi="Times New Roman" w:cs="Times New Roman"/>
         </w:rPr>
-        <w:t>40</w:t>
-      </w:r>
-      <w:r>
-        <w:rPr>
-          <w:rFonts w:ascii="Times New Roman" w:hAnsi="Times New Roman" w:cs="Times New Roman"/>
-        </w:rPr>
-        <w:t xml:space="preserve"> </w:t>
+        <w:t xml:space="preserve">40 </w:t>
       </w:r>
       <w:r>
         <w:rPr>
@@ -16341,11 +16259,6 @@
           <w:rFonts w:ascii="Times New Roman" w:hAnsi="Times New Roman" w:cs="Times New Roman"/>
         </w:rPr>
         <w:tab/>
-      </w:r>
-      <w:r>
-        <w:rPr>
-          <w:rFonts w:ascii="Times New Roman" w:hAnsi="Times New Roman" w:cs="Times New Roman"/>
-        </w:rPr>
         <w:t xml:space="preserve">16 threads - </w:t>
       </w:r>
       <w:r>
@@ -16364,13 +16277,7 @@
         <w:rPr>
           <w:rFonts w:ascii="Times New Roman" w:hAnsi="Times New Roman" w:cs="Times New Roman"/>
         </w:rPr>
-        <w:t>40</w:t>
-      </w:r>
-      <w:r>
-        <w:rPr>
-          <w:rFonts w:ascii="Times New Roman" w:hAnsi="Times New Roman" w:cs="Times New Roman"/>
-        </w:rPr>
-        <w:t xml:space="preserve"> </w:t>
+        <w:t xml:space="preserve">40 </w:t>
       </w:r>
       <w:r>
         <w:rPr>
@@ -16389,26 +16296,32 @@
       <w:pPr>
         <w:pStyle w:val="ListParagraph"/>
         <w:jc w:val="both"/>
-      </w:pPr>
-      <w:r>
+        <w:rPr>
+          <w:rFonts w:ascii="Times New Roman" w:hAnsi="Times New Roman" w:cs="Times New Roman"/>
+        </w:rPr>
+      </w:pPr>
+      <w:r>
+        <w:rPr>
+          <w:rFonts w:ascii="Times New Roman" w:hAnsi="Times New Roman" w:cs="Times New Roman"/>
+        </w:rPr>
         <w:t xml:space="preserve">The formula for calculating the </w:t>
       </w:r>
       <w:r>
+        <w:rPr>
+          <w:rFonts w:ascii="Times New Roman" w:hAnsi="Times New Roman" w:cs="Times New Roman"/>
+        </w:rPr>
         <w:t>number</w:t>
       </w:r>
       <w:r>
-        <w:t xml:space="preserve"> of tasks </w:t>
-      </w:r>
-      <w:r>
-        <w:t>is</w:t>
-      </w:r>
-      <w:r>
-        <w:t xml:space="preserve"> number of tasks = ((number of threads) * </w:t>
-      </w:r>
-      <w:r>
-        <w:t>40</w:t>
-      </w:r>
-      <w:r>
+        <w:rPr>
+          <w:rFonts w:ascii="Times New Roman" w:hAnsi="Times New Roman" w:cs="Times New Roman"/>
+        </w:rPr>
+        <w:t xml:space="preserve"> of tasks is number of tasks = ((number of threads) * 40</w:t>
+      </w:r>
+      <w:r>
+        <w:rPr>
+          <w:rFonts w:ascii="Times New Roman" w:hAnsi="Times New Roman" w:cs="Times New Roman"/>
+        </w:rPr>
         <w:t>.</w:t>
       </w:r>
     </w:p>
@@ -17627,13 +17540,439 @@
     <w:p>
       <w:pPr>
         <w:pStyle w:val="ListParagraph"/>
+        <w:numPr>
+          <w:ilvl w:val="0"/>
+          <w:numId w:val="10"/>
+        </w:numPr>
         <w:jc w:val="both"/>
         <w:rPr>
           <w:rFonts w:ascii="Times New Roman" w:hAnsi="Times New Roman" w:cs="Times New Roman"/>
           <w:sz w:val="28"/>
           <w:szCs w:val="28"/>
-        </w:rPr>
-      </w:pPr>
+          <w:u w:val="single"/>
+        </w:rPr>
+      </w:pPr>
+      <w:r>
+        <w:rPr>
+          <w:rFonts w:ascii="Times New Roman" w:hAnsi="Times New Roman" w:cs="Times New Roman"/>
+          <w:u w:val="single"/>
+        </w:rPr>
+        <w:t>Differences in speedup</w:t>
+      </w:r>
+      <w:r>
+        <w:rPr>
+          <w:rFonts w:ascii="Times New Roman" w:hAnsi="Times New Roman" w:cs="Times New Roman"/>
+        </w:rPr>
+        <w:t>:</w:t>
+      </w:r>
+      <w:r>
+        <w:rPr>
+          <w:rFonts w:ascii="Times New Roman" w:hAnsi="Times New Roman" w:cs="Times New Roman"/>
+        </w:rPr>
+        <w:t xml:space="preserve"> The speedup has been </w:t>
+      </w:r>
+      <w:r>
+        <w:rPr>
+          <w:rFonts w:ascii="Times New Roman" w:hAnsi="Times New Roman" w:cs="Times New Roman"/>
+        </w:rPr>
+        <w:t>calculated</w:t>
+      </w:r>
+      <w:r>
+        <w:rPr>
+          <w:rFonts w:ascii="Times New Roman" w:hAnsi="Times New Roman" w:cs="Times New Roman"/>
+        </w:rPr>
+        <w:t xml:space="preserve"> for both </w:t>
+      </w:r>
+      <w:r>
+        <w:rPr>
+          <w:rFonts w:ascii="Times New Roman" w:hAnsi="Times New Roman" w:cs="Times New Roman"/>
+        </w:rPr>
+        <w:t xml:space="preserve">part Mandelbrot and convolution. Each part has </w:t>
+      </w:r>
+      <w:r>
+        <w:rPr>
+          <w:rFonts w:ascii="Times New Roman" w:hAnsi="Times New Roman" w:cs="Times New Roman"/>
+        </w:rPr>
+        <w:t>three</w:t>
+      </w:r>
+      <w:r>
+        <w:rPr>
+          <w:rFonts w:ascii="Times New Roman" w:hAnsi="Times New Roman" w:cs="Times New Roman"/>
+        </w:rPr>
+        <w:t xml:space="preserve"> different </w:t>
+      </w:r>
+      <w:r>
+        <w:rPr>
+          <w:rFonts w:ascii="Times New Roman" w:hAnsi="Times New Roman" w:cs="Times New Roman"/>
+        </w:rPr>
+        <w:t xml:space="preserve">version </w:t>
+      </w:r>
+      <w:r>
+        <w:rPr>
+          <w:rFonts w:ascii="Times New Roman" w:hAnsi="Times New Roman" w:cs="Times New Roman"/>
+        </w:rPr>
+        <w:t>‘</w:t>
+      </w:r>
+      <w:proofErr w:type="spellStart"/>
+      <w:r>
+        <w:rPr>
+          <w:rFonts w:ascii="Times New Roman" w:hAnsi="Times New Roman" w:cs="Times New Roman"/>
+        </w:rPr>
+        <w:t>omp</w:t>
+      </w:r>
+      <w:proofErr w:type="spellEnd"/>
+      <w:r>
+        <w:rPr>
+          <w:rFonts w:ascii="Times New Roman" w:hAnsi="Times New Roman" w:cs="Times New Roman"/>
+        </w:rPr>
+        <w:t xml:space="preserve"> task’, ‘</w:t>
+      </w:r>
+      <w:proofErr w:type="spellStart"/>
+      <w:r>
+        <w:rPr>
+          <w:rFonts w:ascii="Times New Roman" w:hAnsi="Times New Roman" w:cs="Times New Roman"/>
+        </w:rPr>
+        <w:t>omp</w:t>
+      </w:r>
+      <w:proofErr w:type="spellEnd"/>
+      <w:r>
+        <w:rPr>
+          <w:rFonts w:ascii="Times New Roman" w:hAnsi="Times New Roman" w:cs="Times New Roman"/>
+        </w:rPr>
+        <w:t xml:space="preserve"> </w:t>
+      </w:r>
+      <w:proofErr w:type="spellStart"/>
+      <w:r>
+        <w:rPr>
+          <w:rFonts w:ascii="Times New Roman" w:hAnsi="Times New Roman" w:cs="Times New Roman"/>
+        </w:rPr>
+        <w:t>taskloop</w:t>
+      </w:r>
+      <w:proofErr w:type="spellEnd"/>
+      <w:r>
+        <w:rPr>
+          <w:rFonts w:ascii="Times New Roman" w:hAnsi="Times New Roman" w:cs="Times New Roman"/>
+        </w:rPr>
+        <w:t xml:space="preserve">’ and </w:t>
+      </w:r>
+      <w:r>
+        <w:rPr>
+          <w:rFonts w:ascii="Times New Roman" w:hAnsi="Times New Roman" w:cs="Times New Roman"/>
+        </w:rPr>
+        <w:t>‘</w:t>
+      </w:r>
+      <w:proofErr w:type="spellStart"/>
+      <w:r>
+        <w:rPr>
+          <w:rFonts w:ascii="Times New Roman" w:hAnsi="Times New Roman" w:cs="Times New Roman"/>
+        </w:rPr>
+        <w:t>omp</w:t>
+      </w:r>
+      <w:proofErr w:type="spellEnd"/>
+      <w:r>
+        <w:rPr>
+          <w:rFonts w:ascii="Times New Roman" w:hAnsi="Times New Roman" w:cs="Times New Roman"/>
+        </w:rPr>
+        <w:t xml:space="preserve"> </w:t>
+      </w:r>
+      <w:r>
+        <w:rPr>
+          <w:rFonts w:ascii="Times New Roman" w:hAnsi="Times New Roman" w:cs="Times New Roman"/>
+        </w:rPr>
+        <w:t xml:space="preserve">parallel for’. For </w:t>
+      </w:r>
+      <w:r>
+        <w:rPr>
+          <w:rFonts w:ascii="Times New Roman" w:hAnsi="Times New Roman" w:cs="Times New Roman"/>
+        </w:rPr>
+        <w:t xml:space="preserve">both Mandelbrot and convolution part </w:t>
+      </w:r>
+      <w:r>
+        <w:rPr>
+          <w:rFonts w:ascii="Times New Roman" w:hAnsi="Times New Roman" w:cs="Times New Roman"/>
+        </w:rPr>
+        <w:t>when</w:t>
+      </w:r>
+      <w:r>
+        <w:rPr>
+          <w:rFonts w:ascii="Times New Roman" w:hAnsi="Times New Roman" w:cs="Times New Roman"/>
+        </w:rPr>
+        <w:t xml:space="preserve"> </w:t>
+      </w:r>
+      <w:r>
+        <w:rPr>
+          <w:rFonts w:ascii="Times New Roman" w:hAnsi="Times New Roman" w:cs="Times New Roman"/>
+        </w:rPr>
+        <w:t>all the</w:t>
+      </w:r>
+      <w:r>
+        <w:rPr>
+          <w:rFonts w:ascii="Times New Roman" w:hAnsi="Times New Roman" w:cs="Times New Roman"/>
+        </w:rPr>
+        <w:t xml:space="preserve"> version</w:t>
+      </w:r>
+      <w:r>
+        <w:rPr>
+          <w:rFonts w:ascii="Times New Roman" w:hAnsi="Times New Roman" w:cs="Times New Roman"/>
+        </w:rPr>
+        <w:t>s</w:t>
+      </w:r>
+      <w:r>
+        <w:rPr>
+          <w:rFonts w:ascii="Times New Roman" w:hAnsi="Times New Roman" w:cs="Times New Roman"/>
+        </w:rPr>
+        <w:t xml:space="preserve"> </w:t>
+      </w:r>
+      <w:r>
+        <w:rPr>
+          <w:rFonts w:ascii="Times New Roman" w:hAnsi="Times New Roman" w:cs="Times New Roman"/>
+        </w:rPr>
+        <w:t>using 1 thread</w:t>
+      </w:r>
+      <w:r>
+        <w:rPr>
+          <w:rFonts w:ascii="Times New Roman" w:hAnsi="Times New Roman" w:cs="Times New Roman"/>
+        </w:rPr>
+        <w:t xml:space="preserve">, they </w:t>
+      </w:r>
+      <w:r>
+        <w:rPr>
+          <w:rFonts w:ascii="Times New Roman" w:hAnsi="Times New Roman" w:cs="Times New Roman"/>
+        </w:rPr>
+        <w:t xml:space="preserve">almost give same speedup as sequential code </w:t>
+      </w:r>
+      <w:r>
+        <w:rPr>
+          <w:rFonts w:ascii="Times New Roman" w:hAnsi="Times New Roman" w:cs="Times New Roman"/>
+        </w:rPr>
+        <w:t>and</w:t>
+      </w:r>
+      <w:r>
+        <w:rPr>
+          <w:rFonts w:ascii="Times New Roman" w:hAnsi="Times New Roman" w:cs="Times New Roman"/>
+        </w:rPr>
+        <w:t xml:space="preserve"> for 2,</w:t>
+      </w:r>
+      <w:r>
+        <w:rPr>
+          <w:rFonts w:ascii="Times New Roman" w:hAnsi="Times New Roman" w:cs="Times New Roman"/>
+        </w:rPr>
+        <w:t xml:space="preserve"> </w:t>
+      </w:r>
+      <w:r>
+        <w:rPr>
+          <w:rFonts w:ascii="Times New Roman" w:hAnsi="Times New Roman" w:cs="Times New Roman"/>
+        </w:rPr>
+        <w:t>4,</w:t>
+      </w:r>
+      <w:r>
+        <w:rPr>
+          <w:rFonts w:ascii="Times New Roman" w:hAnsi="Times New Roman" w:cs="Times New Roman"/>
+        </w:rPr>
+        <w:t xml:space="preserve"> </w:t>
+      </w:r>
+      <w:r>
+        <w:rPr>
+          <w:rFonts w:ascii="Times New Roman" w:hAnsi="Times New Roman" w:cs="Times New Roman"/>
+        </w:rPr>
+        <w:t xml:space="preserve">8 threads </w:t>
+      </w:r>
+      <w:r>
+        <w:rPr>
+          <w:rFonts w:ascii="Times New Roman" w:hAnsi="Times New Roman" w:cs="Times New Roman"/>
+        </w:rPr>
+        <w:t>the speed up was increasing</w:t>
+      </w:r>
+      <w:r>
+        <w:rPr>
+          <w:rFonts w:ascii="Times New Roman" w:hAnsi="Times New Roman" w:cs="Times New Roman"/>
+        </w:rPr>
+        <w:t>.</w:t>
+      </w:r>
+      <w:r>
+        <w:rPr>
+          <w:rFonts w:ascii="Times New Roman" w:hAnsi="Times New Roman" w:cs="Times New Roman"/>
+        </w:rPr>
+        <w:t xml:space="preserve"> The only exception happened in Mandelbrot part. For 16 threads the ‘</w:t>
+      </w:r>
+      <w:proofErr w:type="spellStart"/>
+      <w:r>
+        <w:rPr>
+          <w:rFonts w:ascii="Times New Roman" w:hAnsi="Times New Roman" w:cs="Times New Roman"/>
+        </w:rPr>
+        <w:t>omp</w:t>
+      </w:r>
+      <w:proofErr w:type="spellEnd"/>
+      <w:r>
+        <w:rPr>
+          <w:rFonts w:ascii="Times New Roman" w:hAnsi="Times New Roman" w:cs="Times New Roman"/>
+        </w:rPr>
+        <w:t xml:space="preserve"> parallel for’ performs slightly better than ‘</w:t>
+      </w:r>
+      <w:proofErr w:type="spellStart"/>
+      <w:r>
+        <w:rPr>
+          <w:rFonts w:ascii="Times New Roman" w:hAnsi="Times New Roman" w:cs="Times New Roman"/>
+        </w:rPr>
+        <w:t>omp</w:t>
+      </w:r>
+      <w:proofErr w:type="spellEnd"/>
+      <w:r>
+        <w:rPr>
+          <w:rFonts w:ascii="Times New Roman" w:hAnsi="Times New Roman" w:cs="Times New Roman"/>
+        </w:rPr>
+        <w:t xml:space="preserve"> task’ </w:t>
+      </w:r>
+      <w:r>
+        <w:rPr>
+          <w:rFonts w:ascii="Times New Roman" w:hAnsi="Times New Roman" w:cs="Times New Roman"/>
+        </w:rPr>
+        <w:t>and ‘</w:t>
+      </w:r>
+      <w:proofErr w:type="spellStart"/>
+      <w:r>
+        <w:rPr>
+          <w:rFonts w:ascii="Times New Roman" w:hAnsi="Times New Roman" w:cs="Times New Roman"/>
+        </w:rPr>
+        <w:t>omp</w:t>
+      </w:r>
+      <w:proofErr w:type="spellEnd"/>
+      <w:r>
+        <w:rPr>
+          <w:rFonts w:ascii="Times New Roman" w:hAnsi="Times New Roman" w:cs="Times New Roman"/>
+        </w:rPr>
+        <w:t xml:space="preserve"> </w:t>
+      </w:r>
+      <w:proofErr w:type="spellStart"/>
+      <w:r>
+        <w:rPr>
+          <w:rFonts w:ascii="Times New Roman" w:hAnsi="Times New Roman" w:cs="Times New Roman"/>
+        </w:rPr>
+        <w:t>taskloop</w:t>
+      </w:r>
+      <w:proofErr w:type="spellEnd"/>
+      <w:r>
+        <w:rPr>
+          <w:rFonts w:ascii="Times New Roman" w:hAnsi="Times New Roman" w:cs="Times New Roman"/>
+        </w:rPr>
+        <w:t xml:space="preserve">’ </w:t>
+      </w:r>
+      <w:r>
+        <w:rPr>
+          <w:rFonts w:ascii="Times New Roman" w:hAnsi="Times New Roman" w:cs="Times New Roman"/>
+        </w:rPr>
+        <w:t>version. In ‘</w:t>
+      </w:r>
+      <w:proofErr w:type="spellStart"/>
+      <w:r>
+        <w:rPr>
+          <w:rFonts w:ascii="Times New Roman" w:hAnsi="Times New Roman" w:cs="Times New Roman"/>
+        </w:rPr>
+        <w:t>omp</w:t>
+      </w:r>
+      <w:proofErr w:type="spellEnd"/>
+      <w:r>
+        <w:rPr>
+          <w:rFonts w:ascii="Times New Roman" w:hAnsi="Times New Roman" w:cs="Times New Roman"/>
+        </w:rPr>
+        <w:t xml:space="preserve"> parallel for’ version for 16 threads we got speed up</w:t>
+      </w:r>
+      <w:r>
+        <w:rPr>
+          <w:rFonts w:ascii="Times New Roman" w:hAnsi="Times New Roman" w:cs="Times New Roman"/>
+        </w:rPr>
+        <w:t xml:space="preserve"> </w:t>
+      </w:r>
+      <w:r>
+        <w:rPr>
+          <w:rFonts w:ascii="Times New Roman" w:hAnsi="Times New Roman" w:cs="Times New Roman"/>
+        </w:rPr>
+        <w:t>~</w:t>
+      </w:r>
+      <w:r>
+        <w:rPr>
+          <w:rFonts w:ascii="Times New Roman" w:hAnsi="Times New Roman" w:cs="Times New Roman"/>
+        </w:rPr>
+        <w:t>12.8237</w:t>
+      </w:r>
+      <w:r>
+        <w:rPr>
+          <w:rFonts w:ascii="Times New Roman" w:hAnsi="Times New Roman" w:cs="Times New Roman"/>
+        </w:rPr>
+        <w:t>, in ‘</w:t>
+      </w:r>
+      <w:proofErr w:type="spellStart"/>
+      <w:r>
+        <w:rPr>
+          <w:rFonts w:ascii="Times New Roman" w:hAnsi="Times New Roman" w:cs="Times New Roman"/>
+        </w:rPr>
+        <w:t>omp</w:t>
+      </w:r>
+      <w:proofErr w:type="spellEnd"/>
+      <w:r>
+        <w:rPr>
+          <w:rFonts w:ascii="Times New Roman" w:hAnsi="Times New Roman" w:cs="Times New Roman"/>
+        </w:rPr>
+        <w:t xml:space="preserve"> </w:t>
+      </w:r>
+      <w:proofErr w:type="spellStart"/>
+      <w:r>
+        <w:rPr>
+          <w:rFonts w:ascii="Times New Roman" w:hAnsi="Times New Roman" w:cs="Times New Roman"/>
+        </w:rPr>
+        <w:t>tasloop</w:t>
+      </w:r>
+      <w:proofErr w:type="spellEnd"/>
+      <w:r>
+        <w:rPr>
+          <w:rFonts w:ascii="Times New Roman" w:hAnsi="Times New Roman" w:cs="Times New Roman"/>
+        </w:rPr>
+        <w:t>’ version speedup was ~12.063</w:t>
+      </w:r>
+      <w:r>
+        <w:rPr>
+          <w:rFonts w:ascii="Times New Roman" w:hAnsi="Times New Roman" w:cs="Times New Roman"/>
+        </w:rPr>
+        <w:t xml:space="preserve"> </w:t>
+      </w:r>
+      <w:r>
+        <w:rPr>
+          <w:rFonts w:ascii="Times New Roman" w:hAnsi="Times New Roman" w:cs="Times New Roman"/>
+        </w:rPr>
+        <w:t>Furthermore</w:t>
+      </w:r>
+      <w:r>
+        <w:rPr>
+          <w:rFonts w:ascii="Times New Roman" w:hAnsi="Times New Roman" w:cs="Times New Roman"/>
+        </w:rPr>
+        <w:t>, in ‘</w:t>
+      </w:r>
+      <w:proofErr w:type="spellStart"/>
+      <w:r>
+        <w:rPr>
+          <w:rFonts w:ascii="Times New Roman" w:hAnsi="Times New Roman" w:cs="Times New Roman"/>
+        </w:rPr>
+        <w:t>omp</w:t>
+      </w:r>
+      <w:proofErr w:type="spellEnd"/>
+      <w:r>
+        <w:rPr>
+          <w:rFonts w:ascii="Times New Roman" w:hAnsi="Times New Roman" w:cs="Times New Roman"/>
+        </w:rPr>
+        <w:t xml:space="preserve"> task’ version we got speed up ~</w:t>
+      </w:r>
+      <w:r>
+        <w:rPr>
+          <w:rFonts w:ascii="Times New Roman" w:hAnsi="Times New Roman" w:cs="Times New Roman"/>
+        </w:rPr>
+        <w:t>12.5071</w:t>
+      </w:r>
+      <w:r>
+        <w:rPr>
+          <w:rFonts w:ascii="Times New Roman" w:hAnsi="Times New Roman" w:cs="Times New Roman"/>
+        </w:rPr>
+        <w:t>.</w:t>
+      </w:r>
     </w:p>
     <w:p>
       <w:pPr>
@@ -17655,43 +17994,77 @@
           <w:rFonts w:ascii="Times New Roman" w:hAnsi="Times New Roman" w:cs="Times New Roman"/>
           <w:u w:val="single"/>
         </w:rPr>
-        <w:t>Differences in speedup</w:t>
-      </w:r>
-      <w:r>
-        <w:rPr>
-          <w:rFonts w:ascii="Times New Roman" w:hAnsi="Times New Roman" w:cs="Times New Roman"/>
-        </w:rPr>
-        <w:t>:</w:t>
-      </w:r>
-      <w:r>
-        <w:rPr>
-          <w:rFonts w:ascii="Times New Roman" w:hAnsi="Times New Roman" w:cs="Times New Roman"/>
-        </w:rPr>
-        <w:t xml:space="preserve"> The speedup has been </w:t>
-      </w:r>
-      <w:r>
-        <w:rPr>
-          <w:rFonts w:ascii="Times New Roman" w:hAnsi="Times New Roman" w:cs="Times New Roman"/>
-        </w:rPr>
-        <w:t>calculated</w:t>
-      </w:r>
-      <w:r>
-        <w:rPr>
-          <w:rFonts w:ascii="Times New Roman" w:hAnsi="Times New Roman" w:cs="Times New Roman"/>
-        </w:rPr>
-        <w:t xml:space="preserve"> for both </w:t>
-      </w:r>
-      <w:r>
-        <w:rPr>
-          <w:rFonts w:ascii="Times New Roman" w:hAnsi="Times New Roman" w:cs="Times New Roman"/>
-        </w:rPr>
-        <w:t xml:space="preserve">part Mandelbrot and convolution. Each part has two different </w:t>
-      </w:r>
-      <w:r>
-        <w:rPr>
-          <w:rFonts w:ascii="Times New Roman" w:hAnsi="Times New Roman" w:cs="Times New Roman"/>
-        </w:rPr>
-        <w:t>version ‘</w:t>
+        <w:t>D</w:t>
+      </w:r>
+      <w:r>
+        <w:rPr>
+          <w:rFonts w:ascii="Times New Roman" w:hAnsi="Times New Roman" w:cs="Times New Roman"/>
+          <w:u w:val="single"/>
+        </w:rPr>
+        <w:t xml:space="preserve">ifferences in speedup </w:t>
+      </w:r>
+      <w:r>
+        <w:rPr>
+          <w:rFonts w:ascii="Times New Roman" w:hAnsi="Times New Roman" w:cs="Times New Roman"/>
+          <w:u w:val="single"/>
+        </w:rPr>
+        <w:t>I</w:t>
+      </w:r>
+      <w:r>
+        <w:rPr>
+          <w:rFonts w:ascii="Times New Roman" w:hAnsi="Times New Roman" w:cs="Times New Roman"/>
+          <w:u w:val="single"/>
+        </w:rPr>
+        <w:t xml:space="preserve"> observed with different clauses:</w:t>
+      </w:r>
+      <w:r>
+        <w:rPr>
+          <w:rFonts w:ascii="Times New Roman" w:hAnsi="Times New Roman" w:cs="Times New Roman"/>
+          <w:u w:val="single"/>
+        </w:rPr>
+        <w:t xml:space="preserve"> </w:t>
+      </w:r>
+      <w:r>
+        <w:rPr>
+          <w:rFonts w:ascii="Times New Roman" w:hAnsi="Times New Roman" w:cs="Times New Roman"/>
+        </w:rPr>
+        <w:t>Yes,</w:t>
+      </w:r>
+      <w:r>
+        <w:rPr>
+          <w:rFonts w:ascii="Times New Roman" w:hAnsi="Times New Roman" w:cs="Times New Roman"/>
+        </w:rPr>
+        <w:t xml:space="preserve"> I observed different speed up in </w:t>
+      </w:r>
+      <w:r>
+        <w:rPr>
+          <w:rFonts w:ascii="Times New Roman" w:hAnsi="Times New Roman" w:cs="Times New Roman"/>
+        </w:rPr>
+        <w:t>some</w:t>
+      </w:r>
+      <w:r>
+        <w:rPr>
+          <w:rFonts w:ascii="Times New Roman" w:hAnsi="Times New Roman" w:cs="Times New Roman"/>
+        </w:rPr>
+        <w:t xml:space="preserve"> case</w:t>
+      </w:r>
+      <w:r>
+        <w:rPr>
+          <w:rFonts w:ascii="Times New Roman" w:hAnsi="Times New Roman" w:cs="Times New Roman"/>
+        </w:rPr>
+        <w:t>s</w:t>
+      </w:r>
+      <w:r>
+        <w:rPr>
+          <w:rFonts w:ascii="Times New Roman" w:hAnsi="Times New Roman" w:cs="Times New Roman"/>
+        </w:rPr>
+        <w:t xml:space="preserve"> with different clauses. </w:t>
+      </w:r>
+      <w:r>
+        <w:rPr>
+          <w:rFonts w:ascii="Times New Roman" w:hAnsi="Times New Roman" w:cs="Times New Roman"/>
+        </w:rPr>
+        <w:t>During parallelize with ‘</w:t>
       </w:r>
       <w:proofErr w:type="spellStart"/>
       <w:r>
@@ -17707,17 +18080,37 @@
         </w:rPr>
         <w:t xml:space="preserve"> </w:t>
       </w:r>
-      <w:r>
-        <w:rPr>
-          <w:rFonts w:ascii="Times New Roman" w:hAnsi="Times New Roman" w:cs="Times New Roman"/>
-        </w:rPr>
-        <w:t>parallel for’ and ‘</w:t>
-      </w:r>
       <w:proofErr w:type="spellStart"/>
       <w:r>
         <w:rPr>
           <w:rFonts w:ascii="Times New Roman" w:hAnsi="Times New Roman" w:cs="Times New Roman"/>
         </w:rPr>
+        <w:t>taskloop</w:t>
+      </w:r>
+      <w:proofErr w:type="spellEnd"/>
+      <w:r>
+        <w:rPr>
+          <w:rFonts w:ascii="Times New Roman" w:hAnsi="Times New Roman" w:cs="Times New Roman"/>
+        </w:rPr>
+        <w:t xml:space="preserve">’ version first when we used </w:t>
+      </w:r>
+      <w:r>
+        <w:rPr>
+          <w:rFonts w:ascii="Times New Roman" w:hAnsi="Times New Roman" w:cs="Times New Roman"/>
+        </w:rPr>
+        <w:t>only</w:t>
+      </w:r>
+      <w:r>
+        <w:rPr>
+          <w:rFonts w:ascii="Times New Roman" w:hAnsi="Times New Roman" w:cs="Times New Roman"/>
+        </w:rPr>
+        <w:t xml:space="preserve"> ‘#pragma </w:t>
+      </w:r>
+      <w:proofErr w:type="spellStart"/>
+      <w:r>
+        <w:rPr>
+          <w:rFonts w:ascii="Times New Roman" w:hAnsi="Times New Roman" w:cs="Times New Roman"/>
+        </w:rPr>
         <w:t>omp</w:t>
       </w:r>
       <w:proofErr w:type="spellEnd"/>
@@ -17725,25 +18118,67 @@
         <w:rPr>
           <w:rFonts w:ascii="Times New Roman" w:hAnsi="Times New Roman" w:cs="Times New Roman"/>
         </w:rPr>
-        <w:t xml:space="preserve"> task’. For </w:t>
-      </w:r>
-      <w:r>
-        <w:rPr>
-          <w:rFonts w:ascii="Times New Roman" w:hAnsi="Times New Roman" w:cs="Times New Roman"/>
-        </w:rPr>
-        <w:t xml:space="preserve">both Mandelbrot and convolution part in </w:t>
-      </w:r>
-      <w:r>
-        <w:rPr>
-          <w:rFonts w:ascii="Times New Roman" w:hAnsi="Times New Roman" w:cs="Times New Roman"/>
-        </w:rPr>
-        <w:t>‘</w:t>
+        <w:t xml:space="preserve"> </w:t>
       </w:r>
       <w:proofErr w:type="spellStart"/>
       <w:r>
         <w:rPr>
           <w:rFonts w:ascii="Times New Roman" w:hAnsi="Times New Roman" w:cs="Times New Roman"/>
         </w:rPr>
+        <w:t>taskloop</w:t>
+      </w:r>
+      <w:proofErr w:type="spellEnd"/>
+      <w:r>
+        <w:rPr>
+          <w:rFonts w:ascii="Times New Roman" w:hAnsi="Times New Roman" w:cs="Times New Roman"/>
+        </w:rPr>
+        <w:t>’</w:t>
+      </w:r>
+      <w:r>
+        <w:rPr>
+          <w:rFonts w:ascii="Times New Roman" w:hAnsi="Times New Roman" w:cs="Times New Roman"/>
+        </w:rPr>
+        <w:t xml:space="preserve">, the performance was not too good but after adding </w:t>
+      </w:r>
+      <w:proofErr w:type="spellStart"/>
+      <w:r>
+        <w:rPr>
+          <w:rFonts w:ascii="Times New Roman" w:hAnsi="Times New Roman" w:cs="Times New Roman"/>
+        </w:rPr>
+        <w:t>num_</w:t>
+      </w:r>
+      <w:proofErr w:type="gramStart"/>
+      <w:r>
+        <w:rPr>
+          <w:rFonts w:ascii="Times New Roman" w:hAnsi="Times New Roman" w:cs="Times New Roman"/>
+        </w:rPr>
+        <w:t>task</w:t>
+      </w:r>
+      <w:proofErr w:type="spellEnd"/>
+      <w:r>
+        <w:rPr>
+          <w:rFonts w:ascii="Times New Roman" w:hAnsi="Times New Roman" w:cs="Times New Roman"/>
+        </w:rPr>
+        <w:t>(</w:t>
+      </w:r>
+      <w:proofErr w:type="gramEnd"/>
+      <w:r>
+        <w:rPr>
+          <w:rFonts w:ascii="Times New Roman" w:hAnsi="Times New Roman" w:cs="Times New Roman"/>
+        </w:rPr>
+        <w:t>) and grainsize() clause the code gave better performance. Similarly, w</w:t>
+      </w:r>
+      <w:r>
+        <w:rPr>
+          <w:rFonts w:ascii="Times New Roman" w:hAnsi="Times New Roman" w:cs="Times New Roman"/>
+        </w:rPr>
+        <w:t xml:space="preserve">hen I try to parallelize Mandelbrot part of the code using ‘#pragma </w:t>
+      </w:r>
+      <w:proofErr w:type="spellStart"/>
+      <w:r>
+        <w:rPr>
+          <w:rFonts w:ascii="Times New Roman" w:hAnsi="Times New Roman" w:cs="Times New Roman"/>
+        </w:rPr>
         <w:t>omp</w:t>
       </w:r>
       <w:proofErr w:type="spellEnd"/>
@@ -17751,19 +18186,31 @@
         <w:rPr>
           <w:rFonts w:ascii="Times New Roman" w:hAnsi="Times New Roman" w:cs="Times New Roman"/>
         </w:rPr>
-        <w:t xml:space="preserve"> </w:t>
-      </w:r>
-      <w:r>
-        <w:rPr>
-          <w:rFonts w:ascii="Times New Roman" w:hAnsi="Times New Roman" w:cs="Times New Roman"/>
-        </w:rPr>
-        <w:t>parallel for’</w:t>
-      </w:r>
-      <w:r>
-        <w:rPr>
-          <w:rFonts w:ascii="Times New Roman" w:hAnsi="Times New Roman" w:cs="Times New Roman"/>
-        </w:rPr>
-        <w:t xml:space="preserve"> and ‘</w:t>
+        <w:t xml:space="preserve"> parallel for’ I saw some differences in speedup when using different clauses. </w:t>
+      </w:r>
+      <w:r>
+        <w:rPr>
+          <w:rFonts w:ascii="Times New Roman" w:hAnsi="Times New Roman" w:cs="Times New Roman"/>
+        </w:rPr>
+        <w:t>At</w:t>
+      </w:r>
+      <w:r>
+        <w:rPr>
+          <w:rFonts w:ascii="Times New Roman" w:hAnsi="Times New Roman" w:cs="Times New Roman"/>
+        </w:rPr>
+        <w:t xml:space="preserve"> first try I just </w:t>
+      </w:r>
+      <w:r>
+        <w:rPr>
+          <w:rFonts w:ascii="Times New Roman" w:hAnsi="Times New Roman" w:cs="Times New Roman"/>
+        </w:rPr>
+        <w:t>used ‘</w:t>
+      </w:r>
+      <w:r>
+        <w:rPr>
+          <w:rFonts w:ascii="Times New Roman" w:hAnsi="Times New Roman" w:cs="Times New Roman"/>
+        </w:rPr>
+        <w:t xml:space="preserve">#pragma </w:t>
       </w:r>
       <w:proofErr w:type="spellStart"/>
       <w:r>
@@ -17777,49 +18224,25 @@
         <w:rPr>
           <w:rFonts w:ascii="Times New Roman" w:hAnsi="Times New Roman" w:cs="Times New Roman"/>
         </w:rPr>
-        <w:t xml:space="preserve"> task’</w:t>
-      </w:r>
-      <w:r>
-        <w:rPr>
-          <w:rFonts w:ascii="Times New Roman" w:hAnsi="Times New Roman" w:cs="Times New Roman"/>
-        </w:rPr>
-        <w:t xml:space="preserve"> version </w:t>
-      </w:r>
-      <w:r>
-        <w:rPr>
-          <w:rFonts w:ascii="Times New Roman" w:hAnsi="Times New Roman" w:cs="Times New Roman"/>
-        </w:rPr>
-        <w:t xml:space="preserve">using 1 thread almost give same speedup as sequential code </w:t>
-      </w:r>
-      <w:r>
-        <w:rPr>
-          <w:rFonts w:ascii="Times New Roman" w:hAnsi="Times New Roman" w:cs="Times New Roman"/>
-        </w:rPr>
-        <w:t>and</w:t>
-      </w:r>
-      <w:r>
-        <w:rPr>
-          <w:rFonts w:ascii="Times New Roman" w:hAnsi="Times New Roman" w:cs="Times New Roman"/>
-        </w:rPr>
-        <w:t xml:space="preserve"> for 2,4,8 threads </w:t>
-      </w:r>
-      <w:r>
-        <w:rPr>
-          <w:rFonts w:ascii="Times New Roman" w:hAnsi="Times New Roman" w:cs="Times New Roman"/>
-        </w:rPr>
-        <w:t>the speed up was increasing</w:t>
-      </w:r>
-      <w:r>
-        <w:rPr>
-          <w:rFonts w:ascii="Times New Roman" w:hAnsi="Times New Roman" w:cs="Times New Roman"/>
-        </w:rPr>
-        <w:t>.</w:t>
-      </w:r>
-      <w:r>
-        <w:rPr>
-          <w:rFonts w:ascii="Times New Roman" w:hAnsi="Times New Roman" w:cs="Times New Roman"/>
-        </w:rPr>
-        <w:t xml:space="preserve"> The only exception happened in Mandelbrot part. For 16 threads the ‘</w:t>
+        <w:t xml:space="preserve"> parallel for’ here by default the schedule was static in that time I got </w:t>
+      </w:r>
+      <w:r>
+        <w:rPr>
+          <w:rFonts w:ascii="Times New Roman" w:hAnsi="Times New Roman" w:cs="Times New Roman"/>
+        </w:rPr>
+        <w:t xml:space="preserve">some speed up but not much, like for 16 threads I got only </w:t>
+      </w:r>
+      <w:r>
+        <w:rPr>
+          <w:rFonts w:ascii="Times New Roman" w:hAnsi="Times New Roman" w:cs="Times New Roman"/>
+        </w:rPr>
+        <w:t xml:space="preserve">around </w:t>
+      </w:r>
+      <w:r>
+        <w:rPr>
+          <w:rFonts w:ascii="Times New Roman" w:hAnsi="Times New Roman" w:cs="Times New Roman"/>
+        </w:rPr>
+        <w:t xml:space="preserve">5x speedup. But after adding dynamic scheduling using ‘#pragma </w:t>
       </w:r>
       <w:proofErr w:type="spellStart"/>
       <w:r>
@@ -17833,85 +18256,7 @@
         <w:rPr>
           <w:rFonts w:ascii="Times New Roman" w:hAnsi="Times New Roman" w:cs="Times New Roman"/>
         </w:rPr>
-        <w:t xml:space="preserve"> parallel for’ performs slightly better than ‘</w:t>
-      </w:r>
-      <w:proofErr w:type="spellStart"/>
-      <w:r>
-        <w:rPr>
-          <w:rFonts w:ascii="Times New Roman" w:hAnsi="Times New Roman" w:cs="Times New Roman"/>
-        </w:rPr>
-        <w:t>omp</w:t>
-      </w:r>
-      <w:proofErr w:type="spellEnd"/>
-      <w:r>
-        <w:rPr>
-          <w:rFonts w:ascii="Times New Roman" w:hAnsi="Times New Roman" w:cs="Times New Roman"/>
-        </w:rPr>
-        <w:t xml:space="preserve"> task’ version. In ‘</w:t>
-      </w:r>
-      <w:proofErr w:type="spellStart"/>
-      <w:r>
-        <w:rPr>
-          <w:rFonts w:ascii="Times New Roman" w:hAnsi="Times New Roman" w:cs="Times New Roman"/>
-        </w:rPr>
-        <w:t>omp</w:t>
-      </w:r>
-      <w:proofErr w:type="spellEnd"/>
-      <w:r>
-        <w:rPr>
-          <w:rFonts w:ascii="Times New Roman" w:hAnsi="Times New Roman" w:cs="Times New Roman"/>
-        </w:rPr>
-        <w:t xml:space="preserve"> parallel for’ version for 16 threads we got speed up</w:t>
-      </w:r>
-      <w:r>
-        <w:rPr>
-          <w:rFonts w:ascii="Times New Roman" w:hAnsi="Times New Roman" w:cs="Times New Roman"/>
-        </w:rPr>
-        <w:t xml:space="preserve"> </w:t>
-      </w:r>
-      <w:r>
-        <w:rPr>
-          <w:rFonts w:ascii="Times New Roman" w:hAnsi="Times New Roman" w:cs="Times New Roman"/>
-        </w:rPr>
-        <w:t>~</w:t>
-      </w:r>
-      <w:r>
-        <w:rPr>
-          <w:rFonts w:ascii="Times New Roman" w:hAnsi="Times New Roman" w:cs="Times New Roman"/>
-        </w:rPr>
-        <w:t>12.8237</w:t>
-      </w:r>
-      <w:r>
-        <w:rPr>
-          <w:rFonts w:ascii="Times New Roman" w:hAnsi="Times New Roman" w:cs="Times New Roman"/>
-        </w:rPr>
-        <w:t xml:space="preserve"> on the other hand, in ‘</w:t>
-      </w:r>
-      <w:proofErr w:type="spellStart"/>
-      <w:r>
-        <w:rPr>
-          <w:rFonts w:ascii="Times New Roman" w:hAnsi="Times New Roman" w:cs="Times New Roman"/>
-        </w:rPr>
-        <w:t>omp</w:t>
-      </w:r>
-      <w:proofErr w:type="spellEnd"/>
-      <w:r>
-        <w:rPr>
-          <w:rFonts w:ascii="Times New Roman" w:hAnsi="Times New Roman" w:cs="Times New Roman"/>
-        </w:rPr>
-        <w:t xml:space="preserve"> task’ version we got speed up ~</w:t>
-      </w:r>
-      <w:r>
-        <w:rPr>
-          <w:rFonts w:ascii="Times New Roman" w:hAnsi="Times New Roman" w:cs="Times New Roman"/>
-        </w:rPr>
-        <w:t>11.6676</w:t>
-      </w:r>
-      <w:r>
-        <w:rPr>
-          <w:rFonts w:ascii="Times New Roman" w:hAnsi="Times New Roman" w:cs="Times New Roman"/>
-        </w:rPr>
-        <w:t>.</w:t>
+        <w:t xml:space="preserve"> parallel for schedule(dynamic)’, I got more speed up. It was around 12.8x which is great.</w:t>
       </w:r>
     </w:p>
     <w:p>
@@ -17934,53 +18279,197 @@
           <w:rFonts w:ascii="Times New Roman" w:hAnsi="Times New Roman" w:cs="Times New Roman"/>
           <w:u w:val="single"/>
         </w:rPr>
-        <w:t>D</w:t>
-      </w:r>
-      <w:r>
-        <w:rPr>
-          <w:rFonts w:ascii="Times New Roman" w:hAnsi="Times New Roman" w:cs="Times New Roman"/>
-          <w:u w:val="single"/>
-        </w:rPr>
-        <w:t xml:space="preserve">ifferences in speedup </w:t>
-      </w:r>
-      <w:r>
-        <w:rPr>
-          <w:rFonts w:ascii="Times New Roman" w:hAnsi="Times New Roman" w:cs="Times New Roman"/>
-          <w:u w:val="single"/>
-        </w:rPr>
-        <w:t>I</w:t>
-      </w:r>
-      <w:r>
-        <w:rPr>
-          <w:rFonts w:ascii="Times New Roman" w:hAnsi="Times New Roman" w:cs="Times New Roman"/>
-          <w:u w:val="single"/>
-        </w:rPr>
-        <w:t xml:space="preserve"> observed with different clauses:</w:t>
-      </w:r>
-      <w:r>
-        <w:rPr>
-          <w:rFonts w:ascii="Times New Roman" w:hAnsi="Times New Roman" w:cs="Times New Roman"/>
-          <w:u w:val="single"/>
+        <w:t>Interesting findings</w:t>
+      </w:r>
+      <w:r>
+        <w:rPr>
+          <w:rFonts w:ascii="Times New Roman" w:hAnsi="Times New Roman" w:cs="Times New Roman"/>
+        </w:rPr>
+        <w:t>:</w:t>
+      </w:r>
+      <w:r>
+        <w:rPr>
+          <w:rFonts w:ascii="Times New Roman" w:hAnsi="Times New Roman" w:cs="Times New Roman"/>
+        </w:rPr>
+        <w:t xml:space="preserve"> There are some interesting things I found during parallelization. In first try when I used </w:t>
+      </w:r>
+      <w:r>
+        <w:rPr>
+          <w:rFonts w:ascii="Times New Roman" w:hAnsi="Times New Roman" w:cs="Times New Roman"/>
+        </w:rPr>
+        <w:t>‘#</w:t>
+      </w:r>
+      <w:proofErr w:type="spellStart"/>
+      <w:r>
+        <w:rPr>
+          <w:rFonts w:ascii="Times New Roman" w:hAnsi="Times New Roman" w:cs="Times New Roman"/>
+        </w:rPr>
+        <w:t>omp</w:t>
+      </w:r>
+      <w:proofErr w:type="spellEnd"/>
+      <w:r>
+        <w:rPr>
+          <w:rFonts w:ascii="Times New Roman" w:hAnsi="Times New Roman" w:cs="Times New Roman"/>
+        </w:rPr>
+        <w:t xml:space="preserve"> task</w:t>
+      </w:r>
+      <w:r>
+        <w:rPr>
+          <w:rFonts w:ascii="Times New Roman" w:hAnsi="Times New Roman" w:cs="Times New Roman"/>
+        </w:rPr>
+        <w:t>’</w:t>
+      </w:r>
+      <w:r>
+        <w:rPr>
+          <w:rFonts w:ascii="Times New Roman" w:hAnsi="Times New Roman" w:cs="Times New Roman"/>
+        </w:rPr>
+        <w:t xml:space="preserve"> inside </w:t>
+      </w:r>
+      <w:r>
+        <w:rPr>
+          <w:rFonts w:ascii="Times New Roman" w:hAnsi="Times New Roman" w:cs="Times New Roman"/>
+        </w:rPr>
+        <w:t>‘</w:t>
+      </w:r>
+      <w:r>
+        <w:rPr>
+          <w:rFonts w:ascii="Times New Roman" w:hAnsi="Times New Roman" w:cs="Times New Roman"/>
+        </w:rPr>
+        <w:t xml:space="preserve">#pragma </w:t>
+      </w:r>
+      <w:proofErr w:type="spellStart"/>
+      <w:r>
+        <w:rPr>
+          <w:rFonts w:ascii="Times New Roman" w:hAnsi="Times New Roman" w:cs="Times New Roman"/>
+        </w:rPr>
+        <w:t>omp</w:t>
+      </w:r>
+      <w:proofErr w:type="spellEnd"/>
+      <w:r>
+        <w:rPr>
+          <w:rFonts w:ascii="Times New Roman" w:hAnsi="Times New Roman" w:cs="Times New Roman"/>
+        </w:rPr>
+        <w:t xml:space="preserve"> parallel</w:t>
+      </w:r>
+      <w:r>
+        <w:rPr>
+          <w:rFonts w:ascii="Times New Roman" w:hAnsi="Times New Roman" w:cs="Times New Roman"/>
+        </w:rPr>
+        <w:t>’</w:t>
+      </w:r>
+      <w:r>
+        <w:rPr>
+          <w:rFonts w:ascii="Times New Roman" w:hAnsi="Times New Roman" w:cs="Times New Roman"/>
+        </w:rPr>
+        <w:t xml:space="preserve"> the code was superfast but that time I realize that the output of total pixel count is incorrect. After that I try to find the reason behind it. After many research I found</w:t>
+      </w:r>
+      <w:r>
+        <w:rPr>
+          <w:rFonts w:ascii="Times New Roman" w:hAnsi="Times New Roman" w:cs="Times New Roman"/>
+        </w:rPr>
+        <w:t xml:space="preserve"> some issues</w:t>
+      </w:r>
+      <w:r>
+        <w:rPr>
+          <w:rFonts w:ascii="Times New Roman" w:hAnsi="Times New Roman" w:cs="Times New Roman"/>
+        </w:rPr>
+        <w:t>.</w:t>
+      </w:r>
+      <w:r>
+        <w:rPr>
+          <w:rFonts w:ascii="Times New Roman" w:hAnsi="Times New Roman" w:cs="Times New Roman"/>
+        </w:rPr>
+        <w:t xml:space="preserve"> Here, at first time I didn’t use any </w:t>
+      </w:r>
+      <w:r>
+        <w:rPr>
+          <w:rFonts w:ascii="Times New Roman" w:hAnsi="Times New Roman" w:cs="Times New Roman"/>
+        </w:rPr>
+        <w:t>synchronization</w:t>
+      </w:r>
+      <w:r>
+        <w:rPr>
+          <w:rFonts w:ascii="Times New Roman" w:hAnsi="Times New Roman" w:cs="Times New Roman"/>
+        </w:rPr>
+        <w:t>. That’s why when the threads running, they may wish to use shared variables and data race condition happen</w:t>
+      </w:r>
+      <w:r>
+        <w:rPr>
+          <w:rFonts w:ascii="Times New Roman" w:hAnsi="Times New Roman" w:cs="Times New Roman"/>
+        </w:rPr>
+        <w:t>e</w:t>
+      </w:r>
+      <w:r>
+        <w:rPr>
+          <w:rFonts w:ascii="Times New Roman" w:hAnsi="Times New Roman" w:cs="Times New Roman"/>
+        </w:rPr>
+        <w:t>d.</w:t>
+      </w:r>
+      <w:r>
+        <w:rPr>
+          <w:rFonts w:ascii="Times New Roman" w:hAnsi="Times New Roman" w:cs="Times New Roman"/>
+        </w:rPr>
+        <w:t xml:space="preserve"> To resolve race condition, I used </w:t>
+      </w:r>
+      <w:proofErr w:type="spellStart"/>
+      <w:r>
+        <w:rPr>
+          <w:rFonts w:ascii="Times New Roman" w:hAnsi="Times New Roman" w:cs="Times New Roman"/>
+        </w:rPr>
+        <w:t>omp</w:t>
+      </w:r>
+      <w:proofErr w:type="spellEnd"/>
+      <w:r>
+        <w:rPr>
+          <w:rFonts w:ascii="Times New Roman" w:hAnsi="Times New Roman" w:cs="Times New Roman"/>
+        </w:rPr>
+        <w:t xml:space="preserve"> atomic</w:t>
+      </w:r>
+      <w:r>
+        <w:rPr>
+          <w:rFonts w:ascii="Times New Roman" w:hAnsi="Times New Roman" w:cs="Times New Roman"/>
+        </w:rPr>
+        <w:t xml:space="preserve"> inside the nested loop.</w:t>
+      </w:r>
+      <w:r>
+        <w:rPr>
+          <w:rFonts w:ascii="Times New Roman" w:hAnsi="Times New Roman" w:cs="Times New Roman"/>
+        </w:rPr>
+        <w:t xml:space="preserve"> Similarly, for ‘</w:t>
+      </w:r>
+      <w:proofErr w:type="spellStart"/>
+      <w:r>
+        <w:rPr>
+          <w:rFonts w:ascii="Times New Roman" w:hAnsi="Times New Roman" w:cs="Times New Roman"/>
+        </w:rPr>
+        <w:t>omp</w:t>
+      </w:r>
+      <w:proofErr w:type="spellEnd"/>
+      <w:r>
+        <w:rPr>
+          <w:rFonts w:ascii="Times New Roman" w:hAnsi="Times New Roman" w:cs="Times New Roman"/>
         </w:rPr>
         <w:t xml:space="preserve"> </w:t>
       </w:r>
-      <w:r>
-        <w:rPr>
-          <w:rFonts w:ascii="Times New Roman" w:hAnsi="Times New Roman" w:cs="Times New Roman"/>
-        </w:rPr>
-        <w:t>Yes,</w:t>
-      </w:r>
-      <w:r>
-        <w:rPr>
-          <w:rFonts w:ascii="Times New Roman" w:hAnsi="Times New Roman" w:cs="Times New Roman"/>
-        </w:rPr>
-        <w:t xml:space="preserve"> I observed different speed up in one case with different clauses. When I try to parallelize Mandelbrot part of the code using ‘#pragma </w:t>
-      </w:r>
       <w:proofErr w:type="spellStart"/>
       <w:r>
         <w:rPr>
           <w:rFonts w:ascii="Times New Roman" w:hAnsi="Times New Roman" w:cs="Times New Roman"/>
         </w:rPr>
+        <w:t>taskloop</w:t>
+      </w:r>
+      <w:proofErr w:type="spellEnd"/>
+      <w:r>
+        <w:rPr>
+          <w:rFonts w:ascii="Times New Roman" w:hAnsi="Times New Roman" w:cs="Times New Roman"/>
+        </w:rPr>
+        <w:t xml:space="preserve">’ to synchronize we used </w:t>
+      </w:r>
+      <w:proofErr w:type="spellStart"/>
+      <w:r>
+        <w:rPr>
+          <w:rFonts w:ascii="Times New Roman" w:hAnsi="Times New Roman" w:cs="Times New Roman"/>
+        </w:rPr>
         <w:t>omp</w:t>
       </w:r>
       <w:proofErr w:type="spellEnd"/>
@@ -17988,249 +18477,42 @@
         <w:rPr>
           <w:rFonts w:ascii="Times New Roman" w:hAnsi="Times New Roman" w:cs="Times New Roman"/>
         </w:rPr>
-        <w:t xml:space="preserve"> parallel for’ I saw some differences in speedup when using different clauses. </w:t>
-      </w:r>
-      <w:r>
-        <w:rPr>
-          <w:rFonts w:ascii="Times New Roman" w:hAnsi="Times New Roman" w:cs="Times New Roman"/>
-        </w:rPr>
-        <w:t>At</w:t>
-      </w:r>
-      <w:r>
-        <w:rPr>
-          <w:rFonts w:ascii="Times New Roman" w:hAnsi="Times New Roman" w:cs="Times New Roman"/>
-        </w:rPr>
-        <w:t xml:space="preserve"> first try I just </w:t>
-      </w:r>
-      <w:r>
-        <w:rPr>
-          <w:rFonts w:ascii="Times New Roman" w:hAnsi="Times New Roman" w:cs="Times New Roman"/>
-        </w:rPr>
-        <w:t>used ‘</w:t>
-      </w:r>
-      <w:r>
-        <w:rPr>
-          <w:rFonts w:ascii="Times New Roman" w:hAnsi="Times New Roman" w:cs="Times New Roman"/>
-        </w:rPr>
-        <w:t xml:space="preserve">#pragma </w:t>
+        <w:t xml:space="preserve"> atomic and adding </w:t>
       </w:r>
       <w:proofErr w:type="spellStart"/>
       <w:r>
         <w:rPr>
           <w:rFonts w:ascii="Times New Roman" w:hAnsi="Times New Roman" w:cs="Times New Roman"/>
         </w:rPr>
-        <w:t>omp</w:t>
+        <w:t>num_</w:t>
+      </w:r>
+      <w:proofErr w:type="gramStart"/>
+      <w:r>
+        <w:rPr>
+          <w:rFonts w:ascii="Times New Roman" w:hAnsi="Times New Roman" w:cs="Times New Roman"/>
+        </w:rPr>
+        <w:t>task</w:t>
       </w:r>
       <w:proofErr w:type="spellEnd"/>
       <w:r>
         <w:rPr>
           <w:rFonts w:ascii="Times New Roman" w:hAnsi="Times New Roman" w:cs="Times New Roman"/>
         </w:rPr>
-        <w:t xml:space="preserve"> parallel for’ here by default the schedule was static in that time I got </w:t>
-      </w:r>
-      <w:r>
-        <w:rPr>
-          <w:rFonts w:ascii="Times New Roman" w:hAnsi="Times New Roman" w:cs="Times New Roman"/>
-        </w:rPr>
-        <w:t xml:space="preserve">some speed up but not much, like for 16 threads I got only </w:t>
-      </w:r>
-      <w:r>
-        <w:rPr>
-          <w:rFonts w:ascii="Times New Roman" w:hAnsi="Times New Roman" w:cs="Times New Roman"/>
-        </w:rPr>
-        <w:t xml:space="preserve">around </w:t>
-      </w:r>
-      <w:r>
-        <w:rPr>
-          <w:rFonts w:ascii="Times New Roman" w:hAnsi="Times New Roman" w:cs="Times New Roman"/>
-        </w:rPr>
-        <w:t xml:space="preserve">5x speedup. But after adding dynamic scheduling using ‘#pragma </w:t>
-      </w:r>
-      <w:proofErr w:type="spellStart"/>
-      <w:r>
-        <w:rPr>
-          <w:rFonts w:ascii="Times New Roman" w:hAnsi="Times New Roman" w:cs="Times New Roman"/>
-        </w:rPr>
-        <w:t>omp</w:t>
-      </w:r>
-      <w:proofErr w:type="spellEnd"/>
-      <w:r>
-        <w:rPr>
-          <w:rFonts w:ascii="Times New Roman" w:hAnsi="Times New Roman" w:cs="Times New Roman"/>
-        </w:rPr>
-        <w:t xml:space="preserve"> parallel for schedule(dynamic)’, I got more speed up. It was around 12.8x which is great.</w:t>
+        <w:t>(</w:t>
+      </w:r>
+      <w:proofErr w:type="gramEnd"/>
+      <w:r>
+        <w:rPr>
+          <w:rFonts w:ascii="Times New Roman" w:hAnsi="Times New Roman" w:cs="Times New Roman"/>
+        </w:rPr>
+        <w:t>), grainsize() clauses give better results.</w:t>
       </w:r>
     </w:p>
     <w:p>
       <w:pPr>
-        <w:pStyle w:val="ListParagraph"/>
-        <w:numPr>
-          <w:ilvl w:val="0"/>
-          <w:numId w:val="10"/>
-        </w:numPr>
         <w:jc w:val="both"/>
         <w:rPr>
           <w:rFonts w:ascii="Times New Roman" w:hAnsi="Times New Roman" w:cs="Times New Roman"/>
-          <w:sz w:val="28"/>
-          <w:szCs w:val="28"/>
-          <w:u w:val="single"/>
-        </w:rPr>
-      </w:pPr>
-      <w:r>
-        <w:rPr>
-          <w:rFonts w:ascii="Times New Roman" w:hAnsi="Times New Roman" w:cs="Times New Roman"/>
-          <w:u w:val="single"/>
-        </w:rPr>
-        <w:t>Interesting findings</w:t>
-      </w:r>
-      <w:r>
-        <w:rPr>
-          <w:rFonts w:ascii="Times New Roman" w:hAnsi="Times New Roman" w:cs="Times New Roman"/>
-        </w:rPr>
-        <w:t>:</w:t>
-      </w:r>
-      <w:r>
-        <w:rPr>
-          <w:rFonts w:ascii="Times New Roman" w:hAnsi="Times New Roman" w:cs="Times New Roman"/>
-        </w:rPr>
-        <w:t xml:space="preserve"> There are some interesting things I found during parallelization. In first try when I used </w:t>
-      </w:r>
-      <w:r>
-        <w:rPr>
-          <w:rFonts w:ascii="Times New Roman" w:hAnsi="Times New Roman" w:cs="Times New Roman"/>
-        </w:rPr>
-        <w:t>‘#</w:t>
-      </w:r>
-      <w:proofErr w:type="spellStart"/>
-      <w:r>
-        <w:rPr>
-          <w:rFonts w:ascii="Times New Roman" w:hAnsi="Times New Roman" w:cs="Times New Roman"/>
-        </w:rPr>
-        <w:t>omp</w:t>
-      </w:r>
-      <w:proofErr w:type="spellEnd"/>
-      <w:r>
-        <w:rPr>
-          <w:rFonts w:ascii="Times New Roman" w:hAnsi="Times New Roman" w:cs="Times New Roman"/>
-        </w:rPr>
-        <w:t xml:space="preserve"> task</w:t>
-      </w:r>
-      <w:r>
-        <w:rPr>
-          <w:rFonts w:ascii="Times New Roman" w:hAnsi="Times New Roman" w:cs="Times New Roman"/>
-        </w:rPr>
-        <w:t>’</w:t>
-      </w:r>
-      <w:r>
-        <w:rPr>
-          <w:rFonts w:ascii="Times New Roman" w:hAnsi="Times New Roman" w:cs="Times New Roman"/>
-        </w:rPr>
-        <w:t xml:space="preserve"> inside </w:t>
-      </w:r>
-      <w:r>
-        <w:rPr>
-          <w:rFonts w:ascii="Times New Roman" w:hAnsi="Times New Roman" w:cs="Times New Roman"/>
-        </w:rPr>
-        <w:t>‘</w:t>
-      </w:r>
-      <w:r>
-        <w:rPr>
-          <w:rFonts w:ascii="Times New Roman" w:hAnsi="Times New Roman" w:cs="Times New Roman"/>
-        </w:rPr>
-        <w:t xml:space="preserve">#pragma </w:t>
-      </w:r>
-      <w:proofErr w:type="spellStart"/>
-      <w:r>
-        <w:rPr>
-          <w:rFonts w:ascii="Times New Roman" w:hAnsi="Times New Roman" w:cs="Times New Roman"/>
-        </w:rPr>
-        <w:t>omp</w:t>
-      </w:r>
-      <w:proofErr w:type="spellEnd"/>
-      <w:r>
-        <w:rPr>
-          <w:rFonts w:ascii="Times New Roman" w:hAnsi="Times New Roman" w:cs="Times New Roman"/>
-        </w:rPr>
-        <w:t xml:space="preserve"> parallel</w:t>
-      </w:r>
-      <w:r>
-        <w:rPr>
-          <w:rFonts w:ascii="Times New Roman" w:hAnsi="Times New Roman" w:cs="Times New Roman"/>
-        </w:rPr>
-        <w:t>’</w:t>
-      </w:r>
-      <w:r>
-        <w:rPr>
-          <w:rFonts w:ascii="Times New Roman" w:hAnsi="Times New Roman" w:cs="Times New Roman"/>
-        </w:rPr>
-        <w:t xml:space="preserve"> the code was superfast but that time I realize that the output of total pixel count is incorrect. After that I try to find the reason behind it. After many research I found</w:t>
-      </w:r>
-      <w:r>
-        <w:rPr>
-          <w:rFonts w:ascii="Times New Roman" w:hAnsi="Times New Roman" w:cs="Times New Roman"/>
-        </w:rPr>
-        <w:t xml:space="preserve"> some issues</w:t>
-      </w:r>
-      <w:r>
-        <w:rPr>
-          <w:rFonts w:ascii="Times New Roman" w:hAnsi="Times New Roman" w:cs="Times New Roman"/>
-        </w:rPr>
-        <w:t>.</w:t>
-      </w:r>
-      <w:r>
-        <w:rPr>
-          <w:rFonts w:ascii="Times New Roman" w:hAnsi="Times New Roman" w:cs="Times New Roman"/>
-        </w:rPr>
-        <w:t xml:space="preserve"> Here, at first time I didn’t use any critical section protection. That’s why when the threads running, they may wish to use shared variables and data race condition happen</w:t>
-      </w:r>
-      <w:r>
-        <w:rPr>
-          <w:rFonts w:ascii="Times New Roman" w:hAnsi="Times New Roman" w:cs="Times New Roman"/>
-        </w:rPr>
-        <w:t>e</w:t>
-      </w:r>
-      <w:r>
-        <w:rPr>
-          <w:rFonts w:ascii="Times New Roman" w:hAnsi="Times New Roman" w:cs="Times New Roman"/>
-        </w:rPr>
-        <w:t>d.</w:t>
-      </w:r>
-      <w:r>
-        <w:rPr>
-          <w:rFonts w:ascii="Times New Roman" w:hAnsi="Times New Roman" w:cs="Times New Roman"/>
-        </w:rPr>
-        <w:t xml:space="preserve"> To resolve race condition, I used a critical section inside the nested loop. </w:t>
-      </w:r>
-      <w:r>
-        <w:rPr>
-          <w:rFonts w:ascii="Times New Roman" w:hAnsi="Times New Roman" w:cs="Times New Roman"/>
-        </w:rPr>
-        <w:t xml:space="preserve">In first tried I add a big part of code inside critical section. After adding critical section, the code was giving correct output as I expected but it made my code slower, even slower than sequential code. Then I </w:t>
-      </w:r>
-      <w:r>
-        <w:rPr>
-          <w:rFonts w:ascii="Times New Roman" w:hAnsi="Times New Roman" w:cs="Times New Roman"/>
-        </w:rPr>
-        <w:t>find out another solution, I just put the count portion inside critical section</w:t>
-      </w:r>
-      <w:r>
-        <w:rPr>
-          <w:rFonts w:ascii="Times New Roman" w:hAnsi="Times New Roman" w:cs="Times New Roman"/>
-        </w:rPr>
-        <w:t>.</w:t>
-      </w:r>
-      <w:r>
-        <w:rPr>
-          <w:rFonts w:ascii="Times New Roman" w:hAnsi="Times New Roman" w:cs="Times New Roman"/>
-        </w:rPr>
-        <w:t xml:space="preserve"> After that everything worked fine.</w:t>
-      </w:r>
-    </w:p>
-    <w:p>
-      <w:pPr>
-        <w:jc w:val="both"/>
-        <w:rPr>
-          <w:rFonts w:ascii="Times New Roman" w:hAnsi="Times New Roman" w:cs="Times New Roman"/>
         </w:rPr>
       </w:pPr>
       <w:r>
@@ -18238,7 +18520,19 @@
           <w:rFonts w:ascii="Times New Roman" w:hAnsi="Times New Roman" w:cs="Times New Roman"/>
         </w:rPr>
         <w:tab/>
-        <w:t xml:space="preserve">After that I was trying to find another good solution. Then I tried </w:t>
+        <w:t>After that I was trying to find another</w:t>
+      </w:r>
+      <w:r>
+        <w:rPr>
+          <w:rFonts w:ascii="Times New Roman" w:hAnsi="Times New Roman" w:cs="Times New Roman"/>
+        </w:rPr>
+        <w:t xml:space="preserve"> </w:t>
+      </w:r>
+      <w:r>
+        <w:rPr>
+          <w:rFonts w:ascii="Times New Roman" w:hAnsi="Times New Roman" w:cs="Times New Roman"/>
+        </w:rPr>
+        <w:t xml:space="preserve">solution. Then I tried </w:t>
       </w:r>
       <w:r>
         <w:rPr>

</xml_diff>